<commit_message>
Updated chapter 1, SI, and deleted bits
</commit_message>
<xml_diff>
--- a/Write up/New_chapter1/deleted bits.docx
+++ b/Write up/New_chapter1/deleted bits.docx
@@ -16,23 +16,7 @@
         <w:fldChar w:fldCharType="separate"/>
       </w:r>
       <w:r>
-        <w:t>(</w:t>
-      </w:r>
-      <w:proofErr w:type="spellStart"/>
-      <w:r>
-        <w:t>Lambin</w:t>
-      </w:r>
-      <w:proofErr w:type="spellEnd"/>
-      <w:r>
-        <w:t xml:space="preserve"> &amp; </w:t>
-      </w:r>
-      <w:proofErr w:type="spellStart"/>
-      <w:r>
-        <w:t>Meyfroidt</w:t>
-      </w:r>
-      <w:proofErr w:type="spellEnd"/>
-      <w:r>
-        <w:t xml:space="preserve"> 2010)</w:t>
+        <w:t>(Lambin &amp; Meyfroidt 2010)</w:t>
       </w:r>
       <w:r>
         <w:fldChar w:fldCharType="end"/>
@@ -50,15 +34,7 @@
         <w:fldChar w:fldCharType="separate"/>
       </w:r>
       <w:r>
-        <w:t>(</w:t>
-      </w:r>
-      <w:proofErr w:type="spellStart"/>
-      <w:r>
-        <w:t>Rudel</w:t>
-      </w:r>
-      <w:proofErr w:type="spellEnd"/>
-      <w:r>
-        <w:t xml:space="preserve"> et al. 2020)</w:t>
+        <w:t>(Rudel et al. 2020)</w:t>
       </w:r>
       <w:r>
         <w:fldChar w:fldCharType="end"/>
@@ -67,7 +43,27 @@
         <w:t xml:space="preserve">. </w:t>
       </w:r>
     </w:p>
-    <w:p/>
+    <w:p>
+      <w:commentRangeStart w:id="0"/>
+      <w:r>
+        <w:t xml:space="preserve">Cassava is not a valuable crop, </w:t>
+      </w:r>
+      <w:commentRangeEnd w:id="0"/>
+      <w:r>
+        <w:commentReference w:id="0"/>
+      </w:r>
+      <w:r>
+        <w:t xml:space="preserve">yet it was the third most designated crop for new ELCs during the study period (4.9% of new ELCs, Table S18). </w:t>
+      </w:r>
+      <w:commentRangeStart w:id="1"/>
+      <w:r>
+        <w:t xml:space="preserve">It is unclear what is driving the negative relationship between cassava and new ELCs after two years. </w:t>
+      </w:r>
+      <w:commentRangeEnd w:id="1"/>
+      <w:r>
+        <w:commentReference w:id="1"/>
+      </w:r>
+    </w:p>
     <w:sectPr>
       <w:pgSz w:w="11906" w:h="16838"/>
       <w:pgMar w:top="1440" w:right="1440" w:bottom="1440" w:left="1440" w:header="708" w:footer="708" w:gutter="0"/>
@@ -76,6 +72,72 @@
     </w:sectPr>
   </w:body>
 </w:document>
+</file>
+
+<file path=word/comments.xml><?xml version="1.0" encoding="utf-8"?>
+<w:comments xmlns:wpc="http://schemas.microsoft.com/office/word/2010/wordprocessingCanvas" xmlns:cx="http://schemas.microsoft.com/office/drawing/2014/chartex" xmlns:cx1="http://schemas.microsoft.com/office/drawing/2015/9/8/chartex" xmlns:cx2="http://schemas.microsoft.com/office/drawing/2015/10/21/chartex" xmlns:cx3="http://schemas.microsoft.com/office/drawing/2016/5/9/chartex" xmlns:cx4="http://schemas.microsoft.com/office/drawing/2016/5/10/chartex" xmlns:cx5="http://schemas.microsoft.com/office/drawing/2016/5/11/chartex" xmlns:cx6="http://schemas.microsoft.com/office/drawing/2016/5/12/chartex" xmlns:cx7="http://schemas.microsoft.com/office/drawing/2016/5/13/chartex" xmlns:cx8="http://schemas.microsoft.com/office/drawing/2016/5/14/chartex" xmlns:mc="http://schemas.openxmlformats.org/markup-compatibility/2006" xmlns:aink="http://schemas.microsoft.com/office/drawing/2016/ink" xmlns:am3d="http://schemas.microsoft.com/office/drawing/2017/model3d" xmlns:o="urn:schemas-microsoft-com:office:office" xmlns:r="http://schemas.openxmlformats.org/officeDocument/2006/relationships" xmlns:m="http://schemas.openxmlformats.org/officeDocument/2006/math" xmlns:v="urn:schemas-microsoft-com:vml" xmlns:wp14="http://schemas.microsoft.com/office/word/2010/wordprocessingDrawing" xmlns:wp="http://schemas.openxmlformats.org/drawingml/2006/wordprocessingDrawing" xmlns:w10="urn:schemas-microsoft-com:office:word" xmlns:w="http://schemas.openxmlformats.org/wordprocessingml/2006/main" xmlns:w14="http://schemas.microsoft.com/office/word/2010/wordml" xmlns:w15="http://schemas.microsoft.com/office/word/2012/wordml" xmlns:w16cex="http://schemas.microsoft.com/office/word/2018/wordml/cex" xmlns:w16cid="http://schemas.microsoft.com/office/word/2016/wordml/cid" xmlns:w16="http://schemas.microsoft.com/office/word/2018/wordml" xmlns:w16sdtdh="http://schemas.microsoft.com/office/word/2020/wordml/sdtdatahash" xmlns:w16se="http://schemas.microsoft.com/office/word/2015/wordml/symex" xmlns:wpg="http://schemas.microsoft.com/office/word/2010/wordprocessingGroup" xmlns:wpi="http://schemas.microsoft.com/office/word/2010/wordprocessingInk" xmlns:wne="http://schemas.microsoft.com/office/word/2006/wordml" xmlns:wps="http://schemas.microsoft.com/office/word/2010/wordprocessingShape" mc:Ignorable="w14 w15 w16se w16cid w16 w16cex w16sdtdh wp14">
+  <w:comment w:id="0" w:author="Nils Bunnefeld" w:date="2021-11-16T11:33:00Z" w:initials="NB">
+    <w:p>
+      <w:pPr>
+        <w:pStyle w:val="CommentText"/>
+      </w:pPr>
+      <w:r>
+        <w:rPr>
+          <w:rStyle w:val="CommentReference"/>
+        </w:rPr>
+        <w:annotationRef/>
+      </w:r>
+      <w:r>
+        <w:t xml:space="preserve">Leave this to the discussion. </w:t>
+      </w:r>
+    </w:p>
+  </w:comment>
+  <w:comment w:id="1" w:author="Nils Bunnefeld" w:date="2021-11-16T11:34:00Z" w:initials="NB">
+    <w:p>
+      <w:pPr>
+        <w:pStyle w:val="CommentText"/>
+      </w:pPr>
+      <w:r>
+        <w:rPr>
+          <w:rStyle w:val="CommentReference"/>
+        </w:rPr>
+        <w:annotationRef/>
+      </w:r>
+      <w:r>
+        <w:t xml:space="preserve">And this. </w:t>
+      </w:r>
+    </w:p>
+  </w:comment>
+</w:comments>
+</file>
+
+<file path=word/commentsExtended.xml><?xml version="1.0" encoding="utf-8"?>
+<w15:commentsEx xmlns:wpc="http://schemas.microsoft.com/office/word/2010/wordprocessingCanvas" xmlns:cx="http://schemas.microsoft.com/office/drawing/2014/chartex" xmlns:cx1="http://schemas.microsoft.com/office/drawing/2015/9/8/chartex" xmlns:cx2="http://schemas.microsoft.com/office/drawing/2015/10/21/chartex" xmlns:cx3="http://schemas.microsoft.com/office/drawing/2016/5/9/chartex" xmlns:cx4="http://schemas.microsoft.com/office/drawing/2016/5/10/chartex" xmlns:cx5="http://schemas.microsoft.com/office/drawing/2016/5/11/chartex" xmlns:cx6="http://schemas.microsoft.com/office/drawing/2016/5/12/chartex" xmlns:cx7="http://schemas.microsoft.com/office/drawing/2016/5/13/chartex" xmlns:cx8="http://schemas.microsoft.com/office/drawing/2016/5/14/chartex" xmlns:mc="http://schemas.openxmlformats.org/markup-compatibility/2006" xmlns:aink="http://schemas.microsoft.com/office/drawing/2016/ink" xmlns:am3d="http://schemas.microsoft.com/office/drawing/2017/model3d" xmlns:o="urn:schemas-microsoft-com:office:office" xmlns:r="http://schemas.openxmlformats.org/officeDocument/2006/relationships" xmlns:m="http://schemas.openxmlformats.org/officeDocument/2006/math" xmlns:v="urn:schemas-microsoft-com:vml" xmlns:wp14="http://schemas.microsoft.com/office/word/2010/wordprocessingDrawing" xmlns:wp="http://schemas.openxmlformats.org/drawingml/2006/wordprocessingDrawing" xmlns:w10="urn:schemas-microsoft-com:office:word" xmlns:w="http://schemas.openxmlformats.org/wordprocessingml/2006/main" xmlns:w14="http://schemas.microsoft.com/office/word/2010/wordml" xmlns:w15="http://schemas.microsoft.com/office/word/2012/wordml" xmlns:w16cex="http://schemas.microsoft.com/office/word/2018/wordml/cex" xmlns:w16cid="http://schemas.microsoft.com/office/word/2016/wordml/cid" xmlns:w16="http://schemas.microsoft.com/office/word/2018/wordml" xmlns:w16sdtdh="http://schemas.microsoft.com/office/word/2020/wordml/sdtdatahash" xmlns:w16se="http://schemas.microsoft.com/office/word/2015/wordml/symex" xmlns:wpg="http://schemas.microsoft.com/office/word/2010/wordprocessingGroup" xmlns:wpi="http://schemas.microsoft.com/office/word/2010/wordprocessingInk" xmlns:wne="http://schemas.microsoft.com/office/word/2006/wordml" xmlns:wps="http://schemas.microsoft.com/office/word/2010/wordprocessingShape" mc:Ignorable="w14 w15 w16se w16cid w16 w16cex w16sdtdh wp14">
+  <w15:commentEx w15:paraId="3AF736D0" w15:done="0"/>
+  <w15:commentEx w15:paraId="38FEA5A6" w15:done="0"/>
+</w15:commentsEx>
+</file>
+
+<file path=word/commentsExtensible.xml><?xml version="1.0" encoding="utf-8"?>
+<w16cex:commentsExtensible xmlns:wpc="http://schemas.microsoft.com/office/word/2010/wordprocessingCanvas" xmlns:cx="http://schemas.microsoft.com/office/drawing/2014/chartex" xmlns:cx1="http://schemas.microsoft.com/office/drawing/2015/9/8/chartex" xmlns:cx2="http://schemas.microsoft.com/office/drawing/2015/10/21/chartex" xmlns:cx3="http://schemas.microsoft.com/office/drawing/2016/5/9/chartex" xmlns:cx4="http://schemas.microsoft.com/office/drawing/2016/5/10/chartex" xmlns:cx5="http://schemas.microsoft.com/office/drawing/2016/5/11/chartex" xmlns:cx6="http://schemas.microsoft.com/office/drawing/2016/5/12/chartex" xmlns:cx7="http://schemas.microsoft.com/office/drawing/2016/5/13/chartex" xmlns:cx8="http://schemas.microsoft.com/office/drawing/2016/5/14/chartex" xmlns:mc="http://schemas.openxmlformats.org/markup-compatibility/2006" xmlns:aink="http://schemas.microsoft.com/office/drawing/2016/ink" xmlns:am3d="http://schemas.microsoft.com/office/drawing/2017/model3d" xmlns:o="urn:schemas-microsoft-com:office:office" xmlns:r="http://schemas.openxmlformats.org/officeDocument/2006/relationships" xmlns:m="http://schemas.openxmlformats.org/officeDocument/2006/math" xmlns:v="urn:schemas-microsoft-com:vml" xmlns:wp14="http://schemas.microsoft.com/office/word/2010/wordprocessingDrawing" xmlns:wp="http://schemas.openxmlformats.org/drawingml/2006/wordprocessingDrawing" xmlns:w10="urn:schemas-microsoft-com:office:word" xmlns:w="http://schemas.openxmlformats.org/wordprocessingml/2006/main" xmlns:w14="http://schemas.microsoft.com/office/word/2010/wordml" xmlns:w15="http://schemas.microsoft.com/office/word/2012/wordml" xmlns:w16cex="http://schemas.microsoft.com/office/word/2018/wordml/cex" xmlns:w16cid="http://schemas.microsoft.com/office/word/2016/wordml/cid" xmlns:w16="http://schemas.microsoft.com/office/word/2018/wordml" xmlns:w16sdtdh="http://schemas.microsoft.com/office/word/2020/wordml/sdtdatahash" xmlns:w16se="http://schemas.microsoft.com/office/word/2015/wordml/symex" xmlns:wpg="http://schemas.microsoft.com/office/word/2010/wordprocessingGroup" xmlns:wpi="http://schemas.microsoft.com/office/word/2010/wordprocessingInk" xmlns:wne="http://schemas.microsoft.com/office/word/2006/wordml" xmlns:wps="http://schemas.microsoft.com/office/word/2010/wordprocessingShape" mc:Ignorable="w14 w15 w16se w16cid w16 w16cex w16sdtdh wp14">
+  <w16cex:commentExtensible w16cex:durableId="253E159F" w16cex:dateUtc="2021-11-16T11:33:00Z"/>
+  <w16cex:commentExtensible w16cex:durableId="253E15A9" w16cex:dateUtc="2021-11-16T11:34:00Z"/>
+</w16cex:commentsExtensible>
+</file>
+
+<file path=word/commentsIds.xml><?xml version="1.0" encoding="utf-8"?>
+<w16cid:commentsIds xmlns:wpc="http://schemas.microsoft.com/office/word/2010/wordprocessingCanvas" xmlns:cx="http://schemas.microsoft.com/office/drawing/2014/chartex" xmlns:cx1="http://schemas.microsoft.com/office/drawing/2015/9/8/chartex" xmlns:cx2="http://schemas.microsoft.com/office/drawing/2015/10/21/chartex" xmlns:cx3="http://schemas.microsoft.com/office/drawing/2016/5/9/chartex" xmlns:cx4="http://schemas.microsoft.com/office/drawing/2016/5/10/chartex" xmlns:cx5="http://schemas.microsoft.com/office/drawing/2016/5/11/chartex" xmlns:cx6="http://schemas.microsoft.com/office/drawing/2016/5/12/chartex" xmlns:cx7="http://schemas.microsoft.com/office/drawing/2016/5/13/chartex" xmlns:cx8="http://schemas.microsoft.com/office/drawing/2016/5/14/chartex" xmlns:mc="http://schemas.openxmlformats.org/markup-compatibility/2006" xmlns:aink="http://schemas.microsoft.com/office/drawing/2016/ink" xmlns:am3d="http://schemas.microsoft.com/office/drawing/2017/model3d" xmlns:o="urn:schemas-microsoft-com:office:office" xmlns:r="http://schemas.openxmlformats.org/officeDocument/2006/relationships" xmlns:m="http://schemas.openxmlformats.org/officeDocument/2006/math" xmlns:v="urn:schemas-microsoft-com:vml" xmlns:wp14="http://schemas.microsoft.com/office/word/2010/wordprocessingDrawing" xmlns:wp="http://schemas.openxmlformats.org/drawingml/2006/wordprocessingDrawing" xmlns:w10="urn:schemas-microsoft-com:office:word" xmlns:w="http://schemas.openxmlformats.org/wordprocessingml/2006/main" xmlns:w14="http://schemas.microsoft.com/office/word/2010/wordml" xmlns:w15="http://schemas.microsoft.com/office/word/2012/wordml" xmlns:w16cex="http://schemas.microsoft.com/office/word/2018/wordml/cex" xmlns:w16cid="http://schemas.microsoft.com/office/word/2016/wordml/cid" xmlns:w16="http://schemas.microsoft.com/office/word/2018/wordml" xmlns:w16sdtdh="http://schemas.microsoft.com/office/word/2020/wordml/sdtdatahash" xmlns:w16se="http://schemas.microsoft.com/office/word/2015/wordml/symex" xmlns:wpg="http://schemas.microsoft.com/office/word/2010/wordprocessingGroup" xmlns:wpi="http://schemas.microsoft.com/office/word/2010/wordprocessingInk" xmlns:wne="http://schemas.microsoft.com/office/word/2006/wordml" xmlns:wps="http://schemas.microsoft.com/office/word/2010/wordprocessingShape" mc:Ignorable="w14 w15 w16se w16cid w16 w16cex w16sdtdh wp14">
+  <w16cid:commentId w16cid:paraId="3AF736D0" w16cid:durableId="253E159F"/>
+  <w16cid:commentId w16cid:paraId="38FEA5A6" w16cid:durableId="253E15A9"/>
+</w16cid:commentsIds>
+</file>
+
+<file path=word/people.xml><?xml version="1.0" encoding="utf-8"?>
+<w15:people xmlns:wpc="http://schemas.microsoft.com/office/word/2010/wordprocessingCanvas" xmlns:cx="http://schemas.microsoft.com/office/drawing/2014/chartex" xmlns:cx1="http://schemas.microsoft.com/office/drawing/2015/9/8/chartex" xmlns:cx2="http://schemas.microsoft.com/office/drawing/2015/10/21/chartex" xmlns:cx3="http://schemas.microsoft.com/office/drawing/2016/5/9/chartex" xmlns:cx4="http://schemas.microsoft.com/office/drawing/2016/5/10/chartex" xmlns:cx5="http://schemas.microsoft.com/office/drawing/2016/5/11/chartex" xmlns:cx6="http://schemas.microsoft.com/office/drawing/2016/5/12/chartex" xmlns:cx7="http://schemas.microsoft.com/office/drawing/2016/5/13/chartex" xmlns:cx8="http://schemas.microsoft.com/office/drawing/2016/5/14/chartex" xmlns:mc="http://schemas.openxmlformats.org/markup-compatibility/2006" xmlns:aink="http://schemas.microsoft.com/office/drawing/2016/ink" xmlns:am3d="http://schemas.microsoft.com/office/drawing/2017/model3d" xmlns:o="urn:schemas-microsoft-com:office:office" xmlns:r="http://schemas.openxmlformats.org/officeDocument/2006/relationships" xmlns:m="http://schemas.openxmlformats.org/officeDocument/2006/math" xmlns:v="urn:schemas-microsoft-com:vml" xmlns:wp14="http://schemas.microsoft.com/office/word/2010/wordprocessingDrawing" xmlns:wp="http://schemas.openxmlformats.org/drawingml/2006/wordprocessingDrawing" xmlns:w10="urn:schemas-microsoft-com:office:word" xmlns:w="http://schemas.openxmlformats.org/wordprocessingml/2006/main" xmlns:w14="http://schemas.microsoft.com/office/word/2010/wordml" xmlns:w15="http://schemas.microsoft.com/office/word/2012/wordml" xmlns:w16cex="http://schemas.microsoft.com/office/word/2018/wordml/cex" xmlns:w16cid="http://schemas.microsoft.com/office/word/2016/wordml/cid" xmlns:w16="http://schemas.microsoft.com/office/word/2018/wordml" xmlns:w16sdtdh="http://schemas.microsoft.com/office/word/2020/wordml/sdtdatahash" xmlns:w16se="http://schemas.microsoft.com/office/word/2015/wordml/symex" xmlns:wpg="http://schemas.microsoft.com/office/word/2010/wordprocessingGroup" xmlns:wpi="http://schemas.microsoft.com/office/word/2010/wordprocessingInk" xmlns:wne="http://schemas.microsoft.com/office/word/2006/wordml" xmlns:wps="http://schemas.microsoft.com/office/word/2010/wordprocessingShape" mc:Ignorable="w14 w15 w16se w16cid w16 w16cex w16sdtdh wp14">
+  <w15:person w15:author="Nils Bunnefeld">
+    <w15:presenceInfo w15:providerId="AD" w15:userId="S::nb20@stir.ac.uk::d625445a-78f6-42d6-9364-b9a67daa1135"/>
+  </w15:person>
+</w15:people>
 </file>
 
 <file path=word/styles.xml><?xml version="1.0" encoding="utf-8"?>
@@ -503,6 +565,44 @@
     <w:semiHidden/>
     <w:unhideWhenUsed/>
   </w:style>
+  <w:style w:type="character" w:styleId="CommentReference">
+    <w:name w:val="annotation reference"/>
+    <w:basedOn w:val="DefaultParagraphFont"/>
+    <w:uiPriority w:val="99"/>
+    <w:semiHidden/>
+    <w:unhideWhenUsed/>
+    <w:rsid w:val="001B54B7"/>
+    <w:rPr>
+      <w:sz w:val="16"/>
+      <w:szCs w:val="16"/>
+    </w:rPr>
+  </w:style>
+  <w:style w:type="paragraph" w:styleId="CommentText">
+    <w:name w:val="annotation text"/>
+    <w:basedOn w:val="Normal"/>
+    <w:link w:val="CommentTextChar"/>
+    <w:uiPriority w:val="99"/>
+    <w:unhideWhenUsed/>
+    <w:rsid w:val="001B54B7"/>
+    <w:pPr>
+      <w:spacing w:line="240" w:lineRule="auto"/>
+    </w:pPr>
+    <w:rPr>
+      <w:sz w:val="20"/>
+      <w:szCs w:val="20"/>
+    </w:rPr>
+  </w:style>
+  <w:style w:type="character" w:customStyle="1" w:styleId="CommentTextChar">
+    <w:name w:val="Comment Text Char"/>
+    <w:basedOn w:val="DefaultParagraphFont"/>
+    <w:link w:val="CommentText"/>
+    <w:uiPriority w:val="99"/>
+    <w:rsid w:val="001B54B7"/>
+    <w:rPr>
+      <w:sz w:val="20"/>
+      <w:szCs w:val="20"/>
+    </w:rPr>
+  </w:style>
 </w:styles>
 </file>
 

</xml_diff>